<commit_message>
i have updated second line
</commit_message>
<xml_diff>
--- a/New Microsoft Word Document.docx
+++ b/New Microsoft Word Document.docx
@@ -9,7 +9,20 @@
       </w:r>
       <w:proofErr w:type="spellEnd"/>
       <w:r>
-        <w:t xml:space="preserve"> hhj</w:t>
+        <w:t xml:space="preserve"> </w:t>
+      </w:r>
+      <w:proofErr w:type="spellStart"/>
+      <w:r>
+        <w:t>hhj</w:t>
+      </w:r>
+      <w:proofErr w:type="spellEnd"/>
+      <w:r>
+        <w:t xml:space="preserve"> </w:t>
+      </w:r>
+    </w:p>
+    <w:p>
+      <w:r>
+        <w:t>This is my second line</w:t>
       </w:r>
       <w:bookmarkStart w:id="0" w:name="_GoBack"/>
       <w:bookmarkEnd w:id="0"/>

</xml_diff>